<commit_message>
All / once Clinic
</commit_message>
<xml_diff>
--- a/3reikalavimai.docx
+++ b/3reikalavimai.docx
@@ -494,21 +494,94 @@
         </w:rPr>
         <w:t>)</w:t>
       </w:r>
+    </w:p>
+    <w:p>
+      <w:pPr>
+        <w:pStyle w:val="ListParagraph"/>
+        <w:numPr>
+          <w:ilvl w:val="0"/>
+          <w:numId w:val="4"/>
+        </w:numPr>
+        <w:spacing w:before="100" w:beforeAutospacing="1" w:after="100" w:afterAutospacing="1" w:line="240" w:lineRule="auto"/>
+        <w:rPr>
+          <w:rFonts w:ascii="Times New Roman" w:eastAsia="Times New Roman" w:hAnsi="Times New Roman" w:cs="Times New Roman"/>
+          <w:color w:val="000000"/>
+          <w:sz w:val="27"/>
+          <w:szCs w:val="27"/>
+          <w:lang w:val="lt-LT"/>
+        </w:rPr>
+      </w:pPr>
+      <w:r>
+        <w:rPr>
+          <w:rFonts w:ascii="Times New Roman" w:eastAsia="Times New Roman" w:hAnsi="Times New Roman" w:cs="Times New Roman"/>
+          <w:color w:val="FF0000"/>
+          <w:sz w:val="27"/>
+          <w:szCs w:val="27"/>
+          <w:lang w:val="lt-LT"/>
+        </w:rPr>
+        <w:t>ClinicAll</w:t>
+      </w:r>
+      <w:r>
+        <w:rPr>
+          <w:rFonts w:ascii="Times New Roman" w:eastAsia="Times New Roman" w:hAnsi="Times New Roman" w:cs="Times New Roman"/>
+          <w:color w:val="FF0000"/>
+          <w:sz w:val="27"/>
+          <w:szCs w:val="27"/>
+          <w:lang w:val="lt-LT"/>
+        </w:rPr>
+        <w:t>InformationWindow(</w:t>
+      </w:r>
+      <w:r>
+        <w:rPr>
+          <w:rFonts w:ascii="Times New Roman" w:eastAsia="Times New Roman" w:hAnsi="Times New Roman" w:cs="Times New Roman"/>
+          <w:sz w:val="27"/>
+          <w:szCs w:val="27"/>
+          <w:lang w:val="lt-LT"/>
+        </w:rPr>
+        <w:t>Join, Count</w:t>
+      </w:r>
+      <w:r>
+        <w:rPr>
+          <w:rFonts w:ascii="Times New Roman" w:eastAsia="Times New Roman" w:hAnsi="Times New Roman" w:cs="Times New Roman"/>
+          <w:color w:val="FF0000"/>
+          <w:sz w:val="27"/>
+          <w:szCs w:val="27"/>
+          <w:lang w:val="lt-LT"/>
+        </w:rPr>
+        <w:t>)</w:t>
+      </w:r>
+    </w:p>
+    <w:p>
+      <w:pPr>
+        <w:pStyle w:val="ListParagraph"/>
+        <w:numPr>
+          <w:ilvl w:val="0"/>
+          <w:numId w:val="4"/>
+        </w:numPr>
+        <w:spacing w:before="100" w:beforeAutospacing="1" w:after="100" w:afterAutospacing="1" w:line="240" w:lineRule="auto"/>
+        <w:rPr>
+          <w:rFonts w:ascii="Times New Roman" w:eastAsia="Times New Roman" w:hAnsi="Times New Roman" w:cs="Times New Roman"/>
+          <w:color w:val="000000"/>
+          <w:sz w:val="27"/>
+          <w:szCs w:val="27"/>
+          <w:lang w:val="lt-LT"/>
+        </w:rPr>
+      </w:pPr>
+    </w:p>
+    <w:p>
+      <w:pPr>
+        <w:spacing w:before="100" w:beforeAutospacing="1" w:after="100" w:afterAutospacing="1" w:line="240" w:lineRule="auto"/>
+        <w:ind w:left="1440"/>
+        <w:rPr>
+          <w:rFonts w:ascii="Times New Roman" w:eastAsia="Times New Roman" w:hAnsi="Times New Roman" w:cs="Times New Roman"/>
+          <w:color w:val="000000"/>
+          <w:sz w:val="27"/>
+          <w:szCs w:val="27"/>
+          <w:lang w:val="lt-LT"/>
+        </w:rPr>
+      </w:pPr>
       <w:bookmarkStart w:id="0" w:name="_GoBack"/>
       <w:bookmarkEnd w:id="0"/>
-    </w:p>
-    <w:p>
-      <w:pPr>
-        <w:spacing w:before="100" w:beforeAutospacing="1" w:after="100" w:afterAutospacing="1" w:line="240" w:lineRule="auto"/>
-        <w:ind w:left="1440"/>
-        <w:rPr>
-          <w:rFonts w:ascii="Times New Roman" w:eastAsia="Times New Roman" w:hAnsi="Times New Roman" w:cs="Times New Roman"/>
-          <w:color w:val="000000"/>
-          <w:sz w:val="27"/>
-          <w:szCs w:val="27"/>
-          <w:lang w:val="lt-LT"/>
-        </w:rPr>
-      </w:pPr>
     </w:p>
     <w:p>
       <w:pPr>

</xml_diff>

<commit_message>
Vet / Owner changes
</commit_message>
<xml_diff>
--- a/3reikalavimai.docx
+++ b/3reikalavimai.docx
@@ -270,8 +270,37 @@
           <w:lang w:val="lt-LT"/>
         </w:rPr>
       </w:pPr>
+      <w:r>
+        <w:rPr>
+          <w:rFonts w:ascii="Times New Roman" w:eastAsia="Times New Roman" w:hAnsi="Times New Roman" w:cs="Times New Roman"/>
+          <w:color w:val="FF0000"/>
+          <w:sz w:val="27"/>
+          <w:szCs w:val="27"/>
+          <w:lang w:val="lt-LT"/>
+        </w:rPr>
+        <w:t>PetUpdateWindow(</w:t>
+      </w:r>
+      <w:r>
+        <w:rPr>
+          <w:rFonts w:ascii="Times New Roman" w:eastAsia="Times New Roman" w:hAnsi="Times New Roman" w:cs="Times New Roman"/>
+          <w:sz w:val="27"/>
+          <w:szCs w:val="27"/>
+          <w:lang w:val="lt-LT"/>
+        </w:rPr>
+        <w:t>Update</w:t>
+      </w:r>
       <w:bookmarkStart w:id="0" w:name="_GoBack"/>
       <w:bookmarkEnd w:id="0"/>
+      <w:r>
+        <w:rPr>
+          <w:rFonts w:ascii="Times New Roman" w:eastAsia="Times New Roman" w:hAnsi="Times New Roman" w:cs="Times New Roman"/>
+          <w:color w:val="FF0000"/>
+          <w:sz w:val="27"/>
+          <w:szCs w:val="27"/>
+          <w:lang w:val="lt-LT"/>
+        </w:rPr>
+        <w:t>)</w:t>
+      </w:r>
     </w:p>
     <w:p>
       <w:pPr>

</xml_diff>